<commit_message>
firma y acta constitucion actualizada
</commit_message>
<xml_diff>
--- a/iteracion2/Acta_de_constitucion_actualizada.docx
+++ b/iteracion2/Acta_de_constitucion_actualizada.docx
@@ -266,7 +266,7 @@
                   </wp:anchor>
                 </w:drawing>
               </mc:Choice>
-              <mc:Fallback xmlns:cx="http://schemas.microsoft.com/office/drawing/2014/chartex" xmlns:cx1="http://schemas.microsoft.com/office/drawing/2015/9/8/chartex" xmlns:cx2="http://schemas.microsoft.com/office/drawing/2015/10/21/chartex" xmlns:cx3="http://schemas.microsoft.com/office/drawing/2016/5/9/chartex" xmlns:cx4="http://schemas.microsoft.com/office/drawing/2016/5/10/chartex" xmlns:cx5="http://schemas.microsoft.com/office/drawing/2016/5/11/chartex" xmlns:cx6="http://schemas.microsoft.com/office/drawing/2016/5/12/chartex" xmlns:cx7="http://schemas.microsoft.com/office/drawing/2016/5/13/chartex" xmlns:cx8="http://schemas.microsoft.com/office/drawing/2016/5/14/chartex" xmlns:aink="http://schemas.microsoft.com/office/drawing/2016/ink" xmlns:am3d="http://schemas.microsoft.com/office/drawing/2017/model3d" xmlns:w16cid="http://schemas.microsoft.com/office/word/2016/wordml/cid" xmlns:w16se="http://schemas.microsoft.com/office/word/2015/wordml/symex">
+              <mc:Fallback xmlns:w16se="http://schemas.microsoft.com/office/word/2015/wordml/symex" xmlns:w16cid="http://schemas.microsoft.com/office/word/2016/wordml/cid" xmlns:am3d="http://schemas.microsoft.com/office/drawing/2017/model3d" xmlns:aink="http://schemas.microsoft.com/office/drawing/2016/ink" xmlns:cx8="http://schemas.microsoft.com/office/drawing/2016/5/14/chartex" xmlns:cx7="http://schemas.microsoft.com/office/drawing/2016/5/13/chartex" xmlns:cx6="http://schemas.microsoft.com/office/drawing/2016/5/12/chartex" xmlns:cx5="http://schemas.microsoft.com/office/drawing/2016/5/11/chartex" xmlns:cx4="http://schemas.microsoft.com/office/drawing/2016/5/10/chartex" xmlns:cx3="http://schemas.microsoft.com/office/drawing/2016/5/9/chartex" xmlns:cx2="http://schemas.microsoft.com/office/drawing/2015/10/21/chartex" xmlns:cx1="http://schemas.microsoft.com/office/drawing/2015/9/8/chartex" xmlns:cx="http://schemas.microsoft.com/office/drawing/2014/chartex">
                 <w:pict>
                   <v:group w14:anchorId="7294C1A7" id="Group 149" o:spid="_x0000_s1026" style="position:absolute;margin-left:0;margin-top:0;width:8in;height:95.7pt;z-index:251662336;mso-width-percent:941;mso-height-percent:121;mso-top-percent:23;mso-position-horizontal:center;mso-position-horizontal-relative:page;mso-position-vertical-relative:page;mso-width-percent:941;mso-height-percent:121;mso-top-percent:23" coordorigin=",-1" coordsize="7315200,1216153" o:gfxdata="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">
                     <v:shape id="Rectangle 51" o:spid="_x0000_s1027" style="position:absolute;top:-1;width:7315200;height:1130373;visibility:visible;mso-wrap-style:square;v-text-anchor:middle" coordsize="7312660,1129665" o:gfxdata="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" path="m0,0l7312660,,7312660,1129665,3619500,733425,,1091565,,0xe" fillcolor="#4472c4 [3204]" stroked="f" strokeweight="1pt">
@@ -405,7 +405,7 @@
                   </wp:anchor>
                 </w:drawing>
               </mc:Choice>
-              <mc:Fallback xmlns:cx="http://schemas.microsoft.com/office/drawing/2014/chartex" xmlns:cx1="http://schemas.microsoft.com/office/drawing/2015/9/8/chartex" xmlns:cx2="http://schemas.microsoft.com/office/drawing/2015/10/21/chartex" xmlns:cx3="http://schemas.microsoft.com/office/drawing/2016/5/9/chartex" xmlns:cx4="http://schemas.microsoft.com/office/drawing/2016/5/10/chartex" xmlns:cx5="http://schemas.microsoft.com/office/drawing/2016/5/11/chartex" xmlns:cx6="http://schemas.microsoft.com/office/drawing/2016/5/12/chartex" xmlns:cx7="http://schemas.microsoft.com/office/drawing/2016/5/13/chartex" xmlns:cx8="http://schemas.microsoft.com/office/drawing/2016/5/14/chartex" xmlns:aink="http://schemas.microsoft.com/office/drawing/2016/ink" xmlns:am3d="http://schemas.microsoft.com/office/drawing/2017/model3d" xmlns:w16cid="http://schemas.microsoft.com/office/word/2016/wordml/cid" xmlns:w16se="http://schemas.microsoft.com/office/word/2015/wordml/symex">
+              <mc:Fallback xmlns:w16se="http://schemas.microsoft.com/office/word/2015/wordml/symex" xmlns:w16cid="http://schemas.microsoft.com/office/word/2016/wordml/cid" xmlns:am3d="http://schemas.microsoft.com/office/drawing/2017/model3d" xmlns:aink="http://schemas.microsoft.com/office/drawing/2016/ink" xmlns:cx8="http://schemas.microsoft.com/office/drawing/2016/5/14/chartex" xmlns:cx7="http://schemas.microsoft.com/office/drawing/2016/5/13/chartex" xmlns:cx6="http://schemas.microsoft.com/office/drawing/2016/5/12/chartex" xmlns:cx5="http://schemas.microsoft.com/office/drawing/2016/5/11/chartex" xmlns:cx4="http://schemas.microsoft.com/office/drawing/2016/5/10/chartex" xmlns:cx3="http://schemas.microsoft.com/office/drawing/2016/5/9/chartex" xmlns:cx2="http://schemas.microsoft.com/office/drawing/2015/10/21/chartex" xmlns:cx1="http://schemas.microsoft.com/office/drawing/2015/9/8/chartex" xmlns:cx="http://schemas.microsoft.com/office/drawing/2014/chartex">
                 <w:pict>
                   <v:shapetype w14:anchorId="2C47A718" id="_x0000_t202" coordsize="21600,21600" o:spt="202" path="m,l,21600r21600,l21600,xe">
                     <v:stroke joinstyle="miter"/>
@@ -652,7 +652,7 @@
                   </wp:anchor>
                 </w:drawing>
               </mc:Choice>
-              <mc:Fallback xmlns:cx="http://schemas.microsoft.com/office/drawing/2014/chartex" xmlns:cx1="http://schemas.microsoft.com/office/drawing/2015/9/8/chartex" xmlns:cx2="http://schemas.microsoft.com/office/drawing/2015/10/21/chartex" xmlns:cx3="http://schemas.microsoft.com/office/drawing/2016/5/9/chartex" xmlns:cx4="http://schemas.microsoft.com/office/drawing/2016/5/10/chartex" xmlns:cx5="http://schemas.microsoft.com/office/drawing/2016/5/11/chartex" xmlns:cx6="http://schemas.microsoft.com/office/drawing/2016/5/12/chartex" xmlns:cx7="http://schemas.microsoft.com/office/drawing/2016/5/13/chartex" xmlns:cx8="http://schemas.microsoft.com/office/drawing/2016/5/14/chartex" xmlns:aink="http://schemas.microsoft.com/office/drawing/2016/ink" xmlns:am3d="http://schemas.microsoft.com/office/drawing/2017/model3d" xmlns:w16cid="http://schemas.microsoft.com/office/word/2016/wordml/cid" xmlns:w16se="http://schemas.microsoft.com/office/word/2015/wordml/symex">
+              <mc:Fallback xmlns:w16se="http://schemas.microsoft.com/office/word/2015/wordml/symex" xmlns:w16cid="http://schemas.microsoft.com/office/word/2016/wordml/cid" xmlns:am3d="http://schemas.microsoft.com/office/drawing/2017/model3d" xmlns:aink="http://schemas.microsoft.com/office/drawing/2016/ink" xmlns:cx8="http://schemas.microsoft.com/office/drawing/2016/5/14/chartex" xmlns:cx7="http://schemas.microsoft.com/office/drawing/2016/5/13/chartex" xmlns:cx6="http://schemas.microsoft.com/office/drawing/2016/5/12/chartex" xmlns:cx5="http://schemas.microsoft.com/office/drawing/2016/5/11/chartex" xmlns:cx4="http://schemas.microsoft.com/office/drawing/2016/5/10/chartex" xmlns:cx3="http://schemas.microsoft.com/office/drawing/2016/5/9/chartex" xmlns:cx2="http://schemas.microsoft.com/office/drawing/2015/10/21/chartex" xmlns:cx1="http://schemas.microsoft.com/office/drawing/2015/9/8/chartex" xmlns:cx="http://schemas.microsoft.com/office/drawing/2014/chartex">
                 <w:pict>
                   <v:shape w14:anchorId="21C06937" id="Text Box 153" o:spid="_x0000_s1027" type="#_x0000_t202" style="position:absolute;margin-left:0;margin-top:0;width:559.9pt;height:66.4pt;z-index:251661312;visibility:visible;mso-wrap-style:square;mso-width-percent:941;mso-height-percent:100;mso-top-percent:700;mso-wrap-distance-left:9pt;mso-wrap-distance-top:0;mso-wrap-distance-right:9pt;mso-wrap-distance-bottom:0;mso-position-horizontal:center;mso-position-horizontal-relative:page;mso-position-vertical-relative:page;mso-width-percent:941;mso-height-percent:100;mso-top-percent:700;mso-width-relative:page;mso-height-relative:page;v-text-anchor:top" o:gfxdata="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" filled="f" stroked="f" strokeweight=".5pt">
                     <v:textbox style="mso-fit-shape-to-text:t" inset="126pt,0,54pt,0">
@@ -937,7 +937,7 @@
                   </wp:anchor>
                 </w:drawing>
               </mc:Choice>
-              <mc:Fallback xmlns:cx="http://schemas.microsoft.com/office/drawing/2014/chartex" xmlns:cx1="http://schemas.microsoft.com/office/drawing/2015/9/8/chartex" xmlns:cx2="http://schemas.microsoft.com/office/drawing/2015/10/21/chartex" xmlns:cx3="http://schemas.microsoft.com/office/drawing/2016/5/9/chartex" xmlns:cx4="http://schemas.microsoft.com/office/drawing/2016/5/10/chartex" xmlns:cx5="http://schemas.microsoft.com/office/drawing/2016/5/11/chartex" xmlns:cx6="http://schemas.microsoft.com/office/drawing/2016/5/12/chartex" xmlns:cx7="http://schemas.microsoft.com/office/drawing/2016/5/13/chartex" xmlns:cx8="http://schemas.microsoft.com/office/drawing/2016/5/14/chartex" xmlns:aink="http://schemas.microsoft.com/office/drawing/2016/ink" xmlns:am3d="http://schemas.microsoft.com/office/drawing/2017/model3d" xmlns:w16cid="http://schemas.microsoft.com/office/word/2016/wordml/cid" xmlns:w16se="http://schemas.microsoft.com/office/word/2015/wordml/symex">
+              <mc:Fallback xmlns:w16se="http://schemas.microsoft.com/office/word/2015/wordml/symex" xmlns:w16cid="http://schemas.microsoft.com/office/word/2016/wordml/cid" xmlns:am3d="http://schemas.microsoft.com/office/drawing/2017/model3d" xmlns:aink="http://schemas.microsoft.com/office/drawing/2016/ink" xmlns:cx8="http://schemas.microsoft.com/office/drawing/2016/5/14/chartex" xmlns:cx7="http://schemas.microsoft.com/office/drawing/2016/5/13/chartex" xmlns:cx6="http://schemas.microsoft.com/office/drawing/2016/5/12/chartex" xmlns:cx5="http://schemas.microsoft.com/office/drawing/2016/5/11/chartex" xmlns:cx4="http://schemas.microsoft.com/office/drawing/2016/5/10/chartex" xmlns:cx3="http://schemas.microsoft.com/office/drawing/2016/5/9/chartex" xmlns:cx2="http://schemas.microsoft.com/office/drawing/2015/10/21/chartex" xmlns:cx1="http://schemas.microsoft.com/office/drawing/2015/9/8/chartex" xmlns:cx="http://schemas.microsoft.com/office/drawing/2014/chartex">
                 <w:pict>
                   <v:shape w14:anchorId="726D944B" id="Text Box 154" o:spid="_x0000_s1028" type="#_x0000_t202" style="position:absolute;margin-left:0;margin-top:0;width:8in;height:286.5pt;z-index:251659264;visibility:visible;mso-wrap-style:square;mso-width-percent:941;mso-height-percent:363;mso-top-percent:300;mso-wrap-distance-left:9pt;mso-wrap-distance-top:0;mso-wrap-distance-right:9pt;mso-wrap-distance-bottom:0;mso-position-horizontal:center;mso-position-horizontal-relative:page;mso-position-vertical-relative:page;mso-width-percent:941;mso-height-percent:363;mso-top-percent:300;mso-width-relative:page;mso-height-relative:page;v-text-anchor:bottom" o:gfxdata="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" filled="f" stroked="f" strokeweight=".5pt">
                     <v:textbox inset="126pt,0,54pt,0">
@@ -2754,7 +2754,13 @@
         <w:rPr>
           <w:lang w:val="es-ES"/>
         </w:rPr>
-        <w:t>: Jose Ángel Domínguez Espinaco</w:t>
+        <w:t xml:space="preserve">: </w:t>
+      </w:r>
+      <w:r>
+        <w:rPr>
+          <w:lang w:val="es-ES"/>
+        </w:rPr>
+        <w:t>Juan Luis López Franco</w:t>
       </w:r>
       <w:r>
         <w:rPr>
@@ -2794,7 +2800,23 @@
             <w:rStyle w:val="Hyperlink"/>
             <w:lang w:val="es-ES"/>
           </w:rPr>
-          <w:t>josdomesp@alum.us.es</w:t>
+          <w:t>j</w:t>
+        </w:r>
+        <w:r>
+          <w:rPr>
+            <w:rStyle w:val="Hyperlink"/>
+            <w:lang w:val="es-ES"/>
+          </w:rPr>
+          <w:t>ualopfran</w:t>
+        </w:r>
+        <w:bookmarkStart w:id="3" w:name="_GoBack"/>
+        <w:bookmarkEnd w:id="3"/>
+        <w:r>
+          <w:rPr>
+            <w:rStyle w:val="Hyperlink"/>
+            <w:lang w:val="es-ES"/>
+          </w:rPr>
+          <w:t>@alum.us.es</w:t>
         </w:r>
       </w:hyperlink>
     </w:p>
@@ -2806,11 +2828,11 @@
           <w:numId w:val="1"/>
         </w:numPr>
       </w:pPr>
-      <w:bookmarkStart w:id="3" w:name="_Toc497984816"/>
+      <w:bookmarkStart w:id="4" w:name="_Toc497984816"/>
       <w:r>
         <w:t>Justificación del Proyecto</w:t>
       </w:r>
-      <w:bookmarkEnd w:id="3"/>
+      <w:bookmarkEnd w:id="4"/>
     </w:p>
     <w:p/>
     <w:p>
@@ -2918,11 +2940,11 @@
           <w:numId w:val="1"/>
         </w:numPr>
       </w:pPr>
-      <w:bookmarkStart w:id="4" w:name="_Toc497984817"/>
+      <w:bookmarkStart w:id="5" w:name="_Toc497984817"/>
       <w:r>
         <w:t>Entregables principales</w:t>
       </w:r>
-      <w:bookmarkEnd w:id="4"/>
+      <w:bookmarkEnd w:id="5"/>
     </w:p>
     <w:p/>
     <w:p>
@@ -3352,11 +3374,11 @@
           <w:numId w:val="1"/>
         </w:numPr>
       </w:pPr>
-      <w:bookmarkStart w:id="5" w:name="_Toc497984818"/>
+      <w:bookmarkStart w:id="6" w:name="_Toc497984818"/>
       <w:r>
         <w:t>Descripción del producto</w:t>
       </w:r>
-      <w:bookmarkEnd w:id="5"/>
+      <w:bookmarkEnd w:id="6"/>
     </w:p>
     <w:p/>
     <w:p/>
@@ -3381,12 +3403,12 @@
           <w:numId w:val="1"/>
         </w:numPr>
       </w:pPr>
-      <w:bookmarkStart w:id="6" w:name="_Toc497984819"/>
+      <w:bookmarkStart w:id="7" w:name="_Toc497984819"/>
       <w:r>
         <w:lastRenderedPageBreak/>
         <w:t>Plan de riesgos</w:t>
       </w:r>
-      <w:bookmarkEnd w:id="6"/>
+      <w:bookmarkEnd w:id="7"/>
     </w:p>
     <w:p/>
     <w:p>
@@ -3592,11 +3614,11 @@
           <w:numId w:val="1"/>
         </w:numPr>
       </w:pPr>
-      <w:bookmarkStart w:id="7" w:name="_Toc497984820"/>
+      <w:bookmarkStart w:id="8" w:name="_Toc497984820"/>
       <w:r>
         <w:t>Tabla de interesados</w:t>
       </w:r>
-      <w:bookmarkEnd w:id="7"/>
+      <w:bookmarkEnd w:id="8"/>
     </w:p>
     <w:p/>
     <w:p/>
@@ -3924,7 +3946,7 @@
           <w:numId w:val="1"/>
         </w:numPr>
       </w:pPr>
-      <w:bookmarkStart w:id="8" w:name="_Toc497984821"/>
+      <w:bookmarkStart w:id="9" w:name="_Toc497984821"/>
       <w:r>
         <w:lastRenderedPageBreak/>
         <w:t xml:space="preserve">Requisitos del </w:t>
@@ -3935,7 +3957,7 @@
       <w:r>
         <w:t>o</w:t>
       </w:r>
-      <w:bookmarkEnd w:id="8"/>
+      <w:bookmarkEnd w:id="9"/>
     </w:p>
     <w:p/>
     <w:p>
@@ -4175,7 +4197,7 @@
         </w:rPr>
         <w:t>Plan de gestión de la planificación y el estado del proyecto: Tenemos un canal específico en slack de tareas, en donde comentamos los problemas que vamos teniendo y subimos las plantillas. Para la realización de los documentos que nos piden entregar estamos utilizando Google Drive. Controlamos el tiempo dedicado en cada Sprint con la herramienta Toggl.</w:t>
       </w:r>
-      <w:bookmarkStart w:id="9" w:name="_Toc497984822"/>
+      <w:bookmarkStart w:id="10" w:name="_Toc497984822"/>
     </w:p>
     <w:p>
       <w:pPr>
@@ -4297,7 +4319,7 @@
       <w:r>
         <w:t>rios de aceptación</w:t>
       </w:r>
-      <w:bookmarkEnd w:id="9"/>
+      <w:bookmarkEnd w:id="10"/>
     </w:p>
     <w:p/>
     <w:p/>
@@ -4814,7 +4836,7 @@
         <w:noProof/>
         <w:color w:val="4472C4" w:themeColor="accent1"/>
       </w:rPr>
-      <w:t>2</w:t>
+      <w:t>7</w:t>
     </w:r>
     <w:r>
       <w:rPr>
@@ -4879,7 +4901,6 @@
     <w:pPr>
       <w:spacing w:line="264" w:lineRule="auto"/>
     </w:pPr>
-    <w:bookmarkStart w:id="10" w:name="_GoBack"/>
     <w:r>
       <w:rPr>
         <w:noProof/>
@@ -4966,7 +4987,6 @@
         </mc:Fallback>
       </mc:AlternateContent>
     </w:r>
-    <w:bookmarkEnd w:id="10"/>
     <w:sdt>
       <w:sdtPr>
         <w:rPr>
@@ -4976,12 +4996,10 @@
         </w:rPr>
         <w:alias w:val="Title"/>
         <w:id w:val="15524250"/>
-        <w:placeholder>
-          <w:docPart w:val="0FA2C81962662C44AC039F604116BEA4"/>
-        </w:placeholder>
         <w:dataBinding w:prefixMappings="xmlns:ns0='http://schemas.openxmlformats.org/package/2006/metadata/core-properties' xmlns:ns1='http://purl.org/dc/elements/1.1/'" w:xpath="/ns0:coreProperties[1]/ns1:title[1]" w:storeItemID="{6C3C8BC8-F283-45AE-878A-BAB7291924A1}"/>
         <w:text/>
       </w:sdtPr>
+      <w:sdtEndPr/>
       <w:sdtContent>
         <w:r>
           <w:rPr>
@@ -6574,547 +6592,6 @@
 </w:styles>
 </file>
 
-<file path=word/glossary/document.xml><?xml version="1.0" encoding="utf-8"?>
-<w:glossaryDocument xmlns:wpc="http://schemas.microsoft.com/office/word/2010/wordprocessingCanvas" xmlns:mo="http://schemas.microsoft.com/office/mac/office/2008/main" xmlns:mc="http://schemas.openxmlformats.org/markup-compatibility/2006" xmlns:mv="urn:schemas-microsoft-com:mac:vml" xmlns:o="urn:schemas-microsoft-com:office:office" xmlns:r="http://schemas.openxmlformats.org/officeDocument/2006/relationships" xmlns:m="http://schemas.openxmlformats.org/officeDocument/2006/math" xmlns:v="urn:schemas-microsoft-com:vml" xmlns:wp14="http://schemas.microsoft.com/office/word/2010/wordprocessingDrawing" xmlns:wp="http://schemas.openxmlformats.org/drawingml/2006/wordprocessingDrawing" xmlns:w10="urn:schemas-microsoft-com:office:word" xmlns:w="http://schemas.openxmlformats.org/wordprocessingml/2006/main" xmlns:w14="http://schemas.microsoft.com/office/word/2010/wordml" xmlns:w15="http://schemas.microsoft.com/office/word/2012/wordml" xmlns:wpg="http://schemas.microsoft.com/office/word/2010/wordprocessingGroup" xmlns:wpi="http://schemas.microsoft.com/office/word/2010/wordprocessingInk" xmlns:wne="http://schemas.microsoft.com/office/word/2006/wordml" xmlns:wps="http://schemas.microsoft.com/office/word/2010/wordprocessingShape" mc:Ignorable="w14 w15 wp14"/>
-</file>
-
-<file path=word/glossary/fontTable.xml><?xml version="1.0" encoding="utf-8"?>
-<w:fonts xmlns:mc="http://schemas.openxmlformats.org/markup-compatibility/2006" xmlns:r="http://schemas.openxmlformats.org/officeDocument/2006/relationships" xmlns:w="http://schemas.openxmlformats.org/wordprocessingml/2006/main" xmlns:w14="http://schemas.microsoft.com/office/word/2010/wordml" xmlns:w15="http://schemas.microsoft.com/office/word/2012/wordml" mc:Ignorable="w14 w15">
-  <w:font w:name="Calibri">
-    <w:panose1 w:val="020F0502020204030204"/>
-    <w:charset w:val="00"/>
-    <w:family w:val="swiss"/>
-    <w:pitch w:val="variable"/>
-    <w:sig w:usb0="E00002FF" w:usb1="4000ACFF" w:usb2="00000001" w:usb3="00000000" w:csb0="0000019F" w:csb1="00000000"/>
-  </w:font>
-  <w:font w:name="Courier New">
-    <w:panose1 w:val="02070309020205020404"/>
-    <w:charset w:val="00"/>
-    <w:family w:val="roman"/>
-    <w:pitch w:val="fixed"/>
-    <w:sig w:usb0="E0002AFF" w:usb1="C0007843" w:usb2="00000009" w:usb3="00000000" w:csb0="000001FF" w:csb1="00000000"/>
-  </w:font>
-  <w:font w:name="Times New Roman">
-    <w:panose1 w:val="02020603050405020304"/>
-    <w:charset w:val="00"/>
-    <w:family w:val="roman"/>
-    <w:pitch w:val="variable"/>
-    <w:sig w:usb0="E0002AEF" w:usb1="C0007841" w:usb2="00000009" w:usb3="00000000" w:csb0="000001FF" w:csb1="00000000"/>
-  </w:font>
-  <w:font w:name="Wingdings">
-    <w:panose1 w:val="05000000000000000000"/>
-    <w:charset w:val="02"/>
-    <w:family w:val="auto"/>
-    <w:pitch w:val="variable"/>
-    <w:sig w:usb0="00000000" w:usb1="10000000" w:usb2="00000000" w:usb3="00000000" w:csb0="80000000" w:csb1="00000000"/>
-  </w:font>
-  <w:font w:name="Symbol">
-    <w:panose1 w:val="05050102010706020507"/>
-    <w:charset w:val="02"/>
-    <w:family w:val="auto"/>
-    <w:pitch w:val="variable"/>
-    <w:sig w:usb0="00000000" w:usb1="10000000" w:usb2="00000000" w:usb3="00000000" w:csb0="80000000" w:csb1="00000000"/>
-  </w:font>
-  <w:font w:name="Calibri Light">
-    <w:panose1 w:val="020F0302020204030204"/>
-    <w:charset w:val="00"/>
-    <w:family w:val="swiss"/>
-    <w:pitch w:val="variable"/>
-    <w:sig w:usb0="A00002EF" w:usb1="4000207B" w:usb2="00000000" w:usb3="00000000" w:csb0="0000019F" w:csb1="00000000"/>
-  </w:font>
-  <w:font w:name="Arial">
-    <w:panose1 w:val="020B0604020202020204"/>
-    <w:charset w:val="00"/>
-    <w:family w:val="swiss"/>
-    <w:pitch w:val="variable"/>
-    <w:sig w:usb0="E0002AFF" w:usb1="C0007843" w:usb2="00000009" w:usb3="00000000" w:csb0="000001FF" w:csb1="00000000"/>
-  </w:font>
-</w:fonts>
-</file>
-
-<file path=word/glossary/settings.xml><?xml version="1.0" encoding="utf-8"?>
-<w:settings xmlns:mc="http://schemas.openxmlformats.org/markup-compatibility/2006" xmlns:o="urn:schemas-microsoft-com:office:office" xmlns:r="http://schemas.openxmlformats.org/officeDocument/2006/relationships" xmlns:m="http://schemas.openxmlformats.org/officeDocument/2006/math" xmlns:v="urn:schemas-microsoft-com:vml" xmlns:w10="urn:schemas-microsoft-com:office:word" xmlns:w="http://schemas.openxmlformats.org/wordprocessingml/2006/main" xmlns:w14="http://schemas.microsoft.com/office/word/2010/wordml" xmlns:w15="http://schemas.microsoft.com/office/word/2012/wordml" xmlns:sl="http://schemas.openxmlformats.org/schemaLibrary/2006/main" mc:Ignorable="w14 w15">
-  <w:view w:val="normal"/>
-  <w:defaultTabStop w:val="720"/>
-  <w:characterSpacingControl w:val="doNotCompress"/>
-  <w:compat>
-    <w:useFELayout/>
-    <w:compatSetting w:name="compatibilityMode" w:uri="http://schemas.microsoft.com/office/word" w:val="15"/>
-    <w:compatSetting w:name="overrideTableStyleFontSizeAndJustification" w:uri="http://schemas.microsoft.com/office/word" w:val="1"/>
-    <w:compatSetting w:name="enableOpenTypeFeatures" w:uri="http://schemas.microsoft.com/office/word" w:val="1"/>
-    <w:compatSetting w:name="doNotFlipMirrorIndents" w:uri="http://schemas.microsoft.com/office/word" w:val="1"/>
-    <w:compatSetting w:name="differentiateMultirowTableHeaders" w:uri="http://schemas.microsoft.com/office/word" w:val="1"/>
-  </w:compat>
-  <w:rsids>
-    <w:rsidRoot w:val="00581BF3"/>
-    <w:rsid w:val="00581BF3"/>
-    <w:rsid w:val="008154B8"/>
-  </w:rsids>
-  <m:mathPr>
-    <m:mathFont m:val="Cambria Math"/>
-    <m:brkBin m:val="before"/>
-    <m:brkBinSub m:val="--"/>
-    <m:smallFrac m:val="0"/>
-    <m:dispDef/>
-    <m:lMargin m:val="0"/>
-    <m:rMargin m:val="0"/>
-    <m:defJc m:val="centerGroup"/>
-    <m:wrapIndent m:val="1440"/>
-    <m:intLim m:val="subSup"/>
-    <m:naryLim m:val="undOvr"/>
-  </m:mathPr>
-  <w:themeFontLang w:val="en-GB"/>
-  <w:clrSchemeMapping w:bg1="light1" w:t1="dark1" w:bg2="light2" w:t2="dark2" w:accent1="accent1" w:accent2="accent2" w:accent3="accent3" w:accent4="accent4" w:accent5="accent5" w:accent6="accent6" w:hyperlink="hyperlink" w:followedHyperlink="followedHyperlink"/>
-  <w:decimalSymbol w:val=","/>
-  <w:listSeparator w:val=";"/>
-  <w14:defaultImageDpi w14:val="32767"/>
-  <w15:chartTrackingRefBased/>
-</w:settings>
-</file>
-
-<file path=word/glossary/styles.xml><?xml version="1.0" encoding="utf-8"?>
-<w:styles xmlns:mc="http://schemas.openxmlformats.org/markup-compatibility/2006" xmlns:r="http://schemas.openxmlformats.org/officeDocument/2006/relationships" xmlns:w="http://schemas.openxmlformats.org/wordprocessingml/2006/main" xmlns:w14="http://schemas.microsoft.com/office/word/2010/wordml" xmlns:w15="http://schemas.microsoft.com/office/word/2012/wordml" mc:Ignorable="w14 w15">
-  <w:docDefaults>
-    <w:rPrDefault>
-      <w:rPr>
-        <w:rFonts w:asciiTheme="minorHAnsi" w:eastAsiaTheme="minorEastAsia" w:hAnsiTheme="minorHAnsi" w:cstheme="minorBidi"/>
-        <w:sz w:val="24"/>
-        <w:szCs w:val="24"/>
-        <w:lang w:val="en-GB" w:eastAsia="en-GB" w:bidi="ar-SA"/>
-      </w:rPr>
-    </w:rPrDefault>
-    <w:pPrDefault/>
-  </w:docDefaults>
-  <w:latentStyles w:defLockedState="0" w:defUIPriority="99" w:defSemiHidden="0" w:defUnhideWhenUsed="0" w:defQFormat="0" w:count="382">
-    <w:lsdException w:name="Normal" w:uiPriority="0" w:qFormat="1"/>
-    <w:lsdException w:name="heading 1" w:uiPriority="9" w:qFormat="1"/>
-    <w:lsdException w:name="heading 2" w:semiHidden="1" w:uiPriority="9" w:unhideWhenUsed="1" w:qFormat="1"/>
-    <w:lsdException w:name="heading 3" w:semiHidden="1" w:uiPriority="9" w:unhideWhenUsed="1" w:qFormat="1"/>
-    <w:lsdException w:name="heading 4" w:semiHidden="1" w:uiPriority="9" w:unhideWhenUsed="1" w:qFormat="1"/>
-    <w:lsdException w:name="heading 5" w:semiHidden="1" w:uiPriority="9" w:unhideWhenUsed="1" w:qFormat="1"/>
-    <w:lsdException w:name="heading 6" w:semiHidden="1" w:uiPriority="9" w:unhideWhenUsed="1" w:qFormat="1"/>
-    <w:lsdException w:name="heading 7" w:semiHidden="1" w:uiPriority="9" w:unhideWhenUsed="1" w:qFormat="1"/>
-    <w:lsdException w:name="heading 8" w:semiHidden="1" w:uiPriority="9" w:unhideWhenUsed="1" w:qFormat="1"/>
-    <w:lsdException w:name="heading 9" w:semiHidden="1" w:uiPriority="9" w:unhideWhenUsed="1" w:qFormat="1"/>
-    <w:lsdException w:name="index 1" w:semiHidden="1" w:unhideWhenUsed="1"/>
-    <w:lsdException w:name="index 2" w:semiHidden="1" w:unhideWhenUsed="1"/>
-    <w:lsdException w:name="index 3" w:semiHidden="1" w:unhideWhenUsed="1"/>
-    <w:lsdException w:name="index 4" w:semiHidden="1" w:unhideWhenUsed="1"/>
-    <w:lsdException w:name="index 5" w:semiHidden="1" w:unhideWhenUsed="1"/>
-    <w:lsdException w:name="index 6" w:semiHidden="1" w:unhideWhenUsed="1"/>
-    <w:lsdException w:name="index 7" w:semiHidden="1" w:unhideWhenUsed="1"/>
-    <w:lsdException w:name="index 8" w:semiHidden="1" w:unhideWhenUsed="1"/>
-    <w:lsdException w:name="index 9" w:semiHidden="1" w:unhideWhenUsed="1"/>
-    <w:lsdException w:name="toc 1" w:semiHidden="1" w:uiPriority="39" w:unhideWhenUsed="1"/>
-    <w:lsdException w:name="toc 2" w:semiHidden="1" w:uiPriority="39" w:unhideWhenUsed="1"/>
-    <w:lsdException w:name="toc 3" w:semiHidden="1" w:uiPriority="39" w:unhideWhenUsed="1"/>
-    <w:lsdException w:name="toc 4" w:semiHidden="1" w:uiPriority="39" w:unhideWhenUsed="1"/>
-    <w:lsdException w:name="toc 5" w:semiHidden="1" w:uiPriority="39" w:unhideWhenUsed="1"/>
-    <w:lsdException w:name="toc 6" w:semiHidden="1" w:uiPriority="39" w:unhideWhenUsed="1"/>
-    <w:lsdException w:name="toc 7" w:semiHidden="1" w:uiPriority="39" w:unhideWhenUsed="1"/>
-    <w:lsdException w:name="toc 8" w:semiHidden="1" w:uiPriority="39" w:unhideWhenUsed="1"/>
-    <w:lsdException w:name="toc 9" w:semiHidden="1" w:uiPriority="39" w:unhideWhenUsed="1"/>
-    <w:lsdException w:name="Normal Indent" w:semiHidden="1" w:unhideWhenUsed="1"/>
-    <w:lsdException w:name="footnote text" w:semiHidden="1" w:unhideWhenUsed="1"/>
-    <w:lsdException w:name="annotation text" w:semiHidden="1" w:unhideWhenUsed="1"/>
-    <w:lsdException w:name="header" w:semiHidden="1" w:unhideWhenUsed="1"/>
-    <w:lsdException w:name="footer" w:semiHidden="1" w:unhideWhenUsed="1"/>
-    <w:lsdException w:name="index heading" w:semiHidden="1" w:unhideWhenUsed="1"/>
-    <w:lsdException w:name="caption" w:semiHidden="1" w:uiPriority="35" w:unhideWhenUsed="1" w:qFormat="1"/>
-    <w:lsdException w:name="table of figures" w:semiHidden="1" w:unhideWhenUsed="1"/>
-    <w:lsdException w:name="envelope address" w:semiHidden="1" w:unhideWhenUsed="1"/>
-    <w:lsdException w:name="envelope return" w:semiHidden="1" w:unhideWhenUsed="1"/>
-    <w:lsdException w:name="footnote reference" w:semiHidden="1" w:unhideWhenUsed="1"/>
-    <w:lsdException w:name="annotation reference" w:semiHidden="1" w:unhideWhenUsed="1"/>
-    <w:lsdException w:name="line number" w:semiHidden="1" w:unhideWhenUsed="1"/>
-    <w:lsdException w:name="page number" w:semiHidden="1" w:unhideWhenUsed="1"/>
-    <w:lsdException w:name="endnote reference" w:semiHidden="1" w:unhideWhenUsed="1"/>
-    <w:lsdException w:name="endnote text" w:semiHidden="1" w:unhideWhenUsed="1"/>
-    <w:lsdException w:name="table of authorities" w:semiHidden="1" w:unhideWhenUsed="1"/>
-    <w:lsdException w:name="macro" w:semiHidden="1" w:unhideWhenUsed="1"/>
-    <w:lsdException w:name="toa heading" w:semiHidden="1" w:unhideWhenUsed="1"/>
-    <w:lsdException w:name="List" w:semiHidden="1" w:unhideWhenUsed="1"/>
-    <w:lsdException w:name="List Bullet" w:semiHidden="1" w:unhideWhenUsed="1"/>
-    <w:lsdException w:name="List Number" w:semiHidden="1" w:unhideWhenUsed="1"/>
-    <w:lsdException w:name="List 2" w:semiHidden="1" w:unhideWhenUsed="1"/>
-    <w:lsdException w:name="List 3" w:semiHidden="1" w:unhideWhenUsed="1"/>
-    <w:lsdException w:name="List 4" w:semiHidden="1" w:unhideWhenUsed="1"/>
-    <w:lsdException w:name="List 5" w:semiHidden="1" w:unhideWhenUsed="1"/>
-    <w:lsdException w:name="List Bullet 2" w:semiHidden="1" w:unhideWhenUsed="1"/>
-    <w:lsdException w:name="List Bullet 3" w:semiHidden="1" w:unhideWhenUsed="1"/>
-    <w:lsdException w:name="List Bullet 4" w:semiHidden="1" w:unhideWhenUsed="1"/>
-    <w:lsdException w:name="List Bullet 5" w:semiHidden="1" w:unhideWhenUsed="1"/>
-    <w:lsdException w:name="List Number 2" w:semiHidden="1" w:unhideWhenUsed="1"/>
-    <w:lsdException w:name="List Number 3" w:semiHidden="1" w:unhideWhenUsed="1"/>
-    <w:lsdException w:name="List Number 4" w:semiHidden="1" w:unhideWhenUsed="1"/>
-    <w:lsdException w:name="List Number 5" w:semiHidden="1" w:unhideWhenUsed="1"/>
-    <w:lsdException w:name="Title" w:uiPriority="10" w:qFormat="1"/>
-    <w:lsdException w:name="Closing" w:semiHidden="1" w:unhideWhenUsed="1"/>
-    <w:lsdException w:name="Signature" w:semiHidden="1" w:unhideWhenUsed="1"/>
-    <w:lsdException w:name="Default Paragraph Font" w:semiHidden="1" w:uiPriority="1" w:unhideWhenUsed="1"/>
-    <w:lsdException w:name="Body Text" w:semiHidden="1" w:unhideWhenUsed="1"/>
-    <w:lsdException w:name="Body Text Indent" w:semiHidden="1" w:unhideWhenUsed="1"/>
-    <w:lsdException w:name="List Continue" w:semiHidden="1" w:unhideWhenUsed="1"/>
-    <w:lsdException w:name="List Continue 2" w:semiHidden="1" w:unhideWhenUsed="1"/>
-    <w:lsdException w:name="List Continue 3" w:semiHidden="1" w:unhideWhenUsed="1"/>
-    <w:lsdException w:name="List Continue 4" w:semiHidden="1" w:unhideWhenUsed="1"/>
-    <w:lsdException w:name="List Continue 5" w:semiHidden="1" w:unhideWhenUsed="1"/>
-    <w:lsdException w:name="Message Header" w:semiHidden="1" w:unhideWhenUsed="1"/>
-    <w:lsdException w:name="Subtitle" w:uiPriority="11" w:qFormat="1"/>
-    <w:lsdException w:name="Salutation" w:semiHidden="1" w:unhideWhenUsed="1"/>
-    <w:lsdException w:name="Date" w:semiHidden="1" w:unhideWhenUsed="1"/>
-    <w:lsdException w:name="Body Text First Indent" w:semiHidden="1" w:unhideWhenUsed="1"/>
-    <w:lsdException w:name="Body Text First Indent 2" w:semiHidden="1" w:unhideWhenUsed="1"/>
-    <w:lsdException w:name="Note Heading" w:semiHidden="1" w:unhideWhenUsed="1"/>
-    <w:lsdException w:name="Body Text 2" w:semiHidden="1" w:unhideWhenUsed="1"/>
-    <w:lsdException w:name="Body Text 3" w:semiHidden="1" w:unhideWhenUsed="1"/>
-    <w:lsdException w:name="Body Text Indent 2" w:semiHidden="1" w:unhideWhenUsed="1"/>
-    <w:lsdException w:name="Body Text Indent 3" w:semiHidden="1" w:unhideWhenUsed="1"/>
-    <w:lsdException w:name="Block Text" w:semiHidden="1" w:unhideWhenUsed="1"/>
-    <w:lsdException w:name="Hyperlink" w:semiHidden="1" w:unhideWhenUsed="1"/>
-    <w:lsdException w:name="FollowedHyperlink" w:semiHidden="1" w:unhideWhenUsed="1"/>
-    <w:lsdException w:name="Strong" w:uiPriority="22" w:qFormat="1"/>
-    <w:lsdException w:name="Emphasis" w:uiPriority="20" w:qFormat="1"/>
-    <w:lsdException w:name="Document Map" w:semiHidden="1" w:unhideWhenUsed="1"/>
-    <w:lsdException w:name="Plain Text" w:semiHidden="1" w:unhideWhenUsed="1"/>
-    <w:lsdException w:name="E-mail Signature" w:semiHidden="1" w:unhideWhenUsed="1"/>
-    <w:lsdException w:name="HTML Top of Form" w:semiHidden="1" w:unhideWhenUsed="1"/>
-    <w:lsdException w:name="HTML Bottom of Form" w:semiHidden="1" w:unhideWhenUsed="1"/>
-    <w:lsdException w:name="Normal (Web)" w:semiHidden="1" w:unhideWhenUsed="1"/>
-    <w:lsdException w:name="HTML Acronym" w:semiHidden="1" w:unhideWhenUsed="1"/>
-    <w:lsdException w:name="HTML Address" w:semiHidden="1" w:unhideWhenUsed="1"/>
-    <w:lsdException w:name="HTML Cite" w:semiHidden="1" w:unhideWhenUsed="1"/>
-    <w:lsdException w:name="HTML Code" w:semiHidden="1" w:unhideWhenUsed="1"/>
-    <w:lsdException w:name="HTML Definition" w:semiHidden="1" w:unhideWhenUsed="1"/>
-    <w:lsdException w:name="HTML Keyboard" w:semiHidden="1" w:unhideWhenUsed="1"/>
-    <w:lsdException w:name="HTML Preformatted" w:semiHidden="1" w:unhideWhenUsed="1"/>
-    <w:lsdException w:name="HTML Sample" w:semiHidden="1" w:unhideWhenUsed="1"/>
-    <w:lsdException w:name="HTML Typewriter" w:semiHidden="1" w:unhideWhenUsed="1"/>
-    <w:lsdException w:name="HTML Variable" w:semiHidden="1" w:unhideWhenUsed="1"/>
-    <w:lsdException w:name="Normal Table" w:semiHidden="1" w:unhideWhenUsed="1"/>
-    <w:lsdException w:name="annotation subject" w:semiHidden="1" w:unhideWhenUsed="1"/>
-    <w:lsdException w:name="No List" w:semiHidden="1" w:unhideWhenUsed="1"/>
-    <w:lsdException w:name="Outline List 1" w:semiHidden="1" w:unhideWhenUsed="1"/>
-    <w:lsdException w:name="Outline List 2" w:semiHidden="1" w:unhideWhenUsed="1"/>
-    <w:lsdException w:name="Outline List 3" w:semiHidden="1" w:unhideWhenUsed="1"/>
-    <w:lsdException w:name="Table Simple 1" w:semiHidden="1" w:unhideWhenUsed="1"/>
-    <w:lsdException w:name="Table Simple 2" w:semiHidden="1" w:unhideWhenUsed="1"/>
-    <w:lsdException w:name="Table Simple 3" w:semiHidden="1" w:unhideWhenUsed="1"/>
-    <w:lsdException w:name="Table Classic 1" w:semiHidden="1" w:unhideWhenUsed="1"/>
-    <w:lsdException w:name="Table Classic 2" w:semiHidden="1" w:unhideWhenUsed="1"/>
-    <w:lsdException w:name="Table Classic 3" w:semiHidden="1" w:unhideWhenUsed="1"/>
-    <w:lsdException w:name="Table Classic 4" w:semiHidden="1" w:unhideWhenUsed="1"/>
-    <w:lsdException w:name="Table Colorful 1" w:semiHidden="1" w:unhideWhenUsed="1"/>
-    <w:lsdException w:name="Table Colorful 2" w:semiHidden="1" w:unhideWhenUsed="1"/>
-    <w:lsdException w:name="Table Colorful 3" w:semiHidden="1" w:unhideWhenUsed="1"/>
-    <w:lsdException w:name="Table Columns 1" w:semiHidden="1" w:unhideWhenUsed="1"/>
-    <w:lsdException w:name="Table Columns 2" w:semiHidden="1" w:unhideWhenUsed="1"/>
-    <w:lsdException w:name="Table Columns 3" w:semiHidden="1" w:unhideWhenUsed="1"/>
-    <w:lsdException w:name="Table Columns 4" w:semiHidden="1" w:unhideWhenUsed="1"/>
-    <w:lsdException w:name="Table Columns 5" w:semiHidden="1" w:unhideWhenUsed="1"/>
-    <w:lsdException w:name="Table Grid 1" w:semiHidden="1" w:unhideWhenUsed="1"/>
-    <w:lsdException w:name="Table Grid 2" w:semiHidden="1" w:unhideWhenUsed="1"/>
-    <w:lsdException w:name="Table Grid 3" w:semiHidden="1" w:unhideWhenUsed="1"/>
-    <w:lsdException w:name="Table Grid 4" w:semiHidden="1" w:unhideWhenUsed="1"/>
-    <w:lsdException w:name="Table Grid 5" w:semiHidden="1" w:unhideWhenUsed="1"/>
-    <w:lsdException w:name="Table Grid 6" w:semiHidden="1" w:unhideWhenUsed="1"/>
-    <w:lsdException w:name="Table Grid 7" w:semiHidden="1" w:unhideWhenUsed="1"/>
-    <w:lsdException w:name="Table Grid 8" w:semiHidden="1" w:unhideWhenUsed="1"/>
-    <w:lsdException w:name="Table List 1" w:semiHidden="1" w:unhideWhenUsed="1"/>
-    <w:lsdException w:name="Table List 2" w:semiHidden="1" w:unhideWhenUsed="1"/>
-    <w:lsdException w:name="Table List 3" w:semiHidden="1" w:unhideWhenUsed="1"/>
-    <w:lsdException w:name="Table List 4" w:semiHidden="1" w:unhideWhenUsed="1"/>
-    <w:lsdException w:name="Table List 5" w:semiHidden="1" w:unhideWhenUsed="1"/>
-    <w:lsdException w:name="Table List 6" w:semiHidden="1" w:unhideWhenUsed="1"/>
-    <w:lsdException w:name="Table List 7" w:semiHidden="1" w:unhideWhenUsed="1"/>
-    <w:lsdException w:name="Table List 8" w:semiHidden="1" w:unhideWhenUsed="1"/>
-    <w:lsdException w:name="Table 3D effects 1" w:semiHidden="1" w:unhideWhenUsed="1"/>
-    <w:lsdException w:name="Table 3D effects 2" w:semiHidden="1" w:unhideWhenUsed="1"/>
-    <w:lsdException w:name="Table 3D effects 3" w:semiHidden="1" w:unhideWhenUsed="1"/>
-    <w:lsdException w:name="Table Contemporary" w:semiHidden="1" w:unhideWhenUsed="1"/>
-    <w:lsdException w:name="Table Elegant" w:semiHidden="1" w:unhideWhenUsed="1"/>
-    <w:lsdException w:name="Table Professional" w:semiHidden="1" w:unhideWhenUsed="1"/>
-    <w:lsdException w:name="Table Subtle 1" w:semiHidden="1" w:unhideWhenUsed="1"/>
-    <w:lsdException w:name="Table Subtle 2" w:semiHidden="1" w:unhideWhenUsed="1"/>
-    <w:lsdException w:name="Table Web 1" w:semiHidden="1" w:unhideWhenUsed="1"/>
-    <w:lsdException w:name="Table Web 2" w:semiHidden="1" w:unhideWhenUsed="1"/>
-    <w:lsdException w:name="Table Web 3" w:semiHidden="1" w:unhideWhenUsed="1"/>
-    <w:lsdException w:name="Balloon Text" w:semiHidden="1" w:unhideWhenUsed="1"/>
-    <w:lsdException w:name="Table Grid" w:uiPriority="39"/>
-    <w:lsdException w:name="Table Theme" w:semiHidden="1" w:unhideWhenUsed="1"/>
-    <w:lsdException w:name="Note Level 1" w:semiHidden="1" w:unhideWhenUsed="1"/>
-    <w:lsdException w:name="Note Level 2" w:semiHidden="1" w:unhideWhenUsed="1"/>
-    <w:lsdException w:name="Note Level 3" w:semiHidden="1" w:unhideWhenUsed="1"/>
-    <w:lsdException w:name="Note Level 4" w:semiHidden="1" w:unhideWhenUsed="1"/>
-    <w:lsdException w:name="Note Level 5" w:semiHidden="1" w:unhideWhenUsed="1"/>
-    <w:lsdException w:name="Note Level 6" w:semiHidden="1" w:unhideWhenUsed="1"/>
-    <w:lsdException w:name="Note Level 7" w:semiHidden="1" w:unhideWhenUsed="1"/>
-    <w:lsdException w:name="Note Level 8" w:semiHidden="1" w:unhideWhenUsed="1"/>
-    <w:lsdException w:name="Note Level 9" w:semiHidden="1" w:unhideWhenUsed="1"/>
-    <w:lsdException w:name="Placeholder Text" w:semiHidden="1"/>
-    <w:lsdException w:name="No Spacing" w:uiPriority="1" w:qFormat="1"/>
-    <w:lsdException w:name="Light Shading" w:uiPriority="60"/>
-    <w:lsdException w:name="Light List" w:uiPriority="61"/>
-    <w:lsdException w:name="Light Grid" w:uiPriority="62"/>
-    <w:lsdException w:name="Medium Shading 1" w:uiPriority="63"/>
-    <w:lsdException w:name="Medium Shading 2" w:uiPriority="64"/>
-    <w:lsdException w:name="Medium List 1" w:uiPriority="65"/>
-    <w:lsdException w:name="Medium List 2" w:uiPriority="66"/>
-    <w:lsdException w:name="Medium Grid 1" w:uiPriority="67"/>
-    <w:lsdException w:name="Medium Grid 2" w:uiPriority="68"/>
-    <w:lsdException w:name="Medium Grid 3" w:uiPriority="69"/>
-    <w:lsdException w:name="Dark List" w:uiPriority="70"/>
-    <w:lsdException w:name="Colorful Shading" w:uiPriority="71"/>
-    <w:lsdException w:name="Colorful List" w:uiPriority="72"/>
-    <w:lsdException w:name="Colorful Grid" w:uiPriority="73"/>
-    <w:lsdException w:name="Light Shading Accent 1" w:uiPriority="60"/>
-    <w:lsdException w:name="Light List Accent 1" w:uiPriority="61"/>
-    <w:lsdException w:name="Light Grid Accent 1" w:uiPriority="62"/>
-    <w:lsdException w:name="Medium Shading 1 Accent 1" w:uiPriority="63"/>
-    <w:lsdException w:name="Medium Shading 2 Accent 1" w:uiPriority="64"/>
-    <w:lsdException w:name="Medium List 1 Accent 1" w:uiPriority="65"/>
-    <w:lsdException w:name="Revision" w:semiHidden="1"/>
-    <w:lsdException w:name="List Paragraph" w:uiPriority="34" w:qFormat="1"/>
-    <w:lsdException w:name="Quote" w:uiPriority="29" w:qFormat="1"/>
-    <w:lsdException w:name="Intense Quote" w:uiPriority="30" w:qFormat="1"/>
-    <w:lsdException w:name="Medium List 2 Accent 1" w:uiPriority="66"/>
-    <w:lsdException w:name="Medium Grid 1 Accent 1" w:uiPriority="67"/>
-    <w:lsdException w:name="Medium Grid 2 Accent 1" w:uiPriority="68"/>
-    <w:lsdException w:name="Medium Grid 3 Accent 1" w:uiPriority="69"/>
-    <w:lsdException w:name="Dark List Accent 1" w:uiPriority="70"/>
-    <w:lsdException w:name="Colorful Shading Accent 1" w:uiPriority="71"/>
-    <w:lsdException w:name="Colorful List Accent 1" w:uiPriority="72"/>
-    <w:lsdException w:name="Colorful Grid Accent 1" w:uiPriority="73"/>
-    <w:lsdException w:name="Light Shading Accent 2" w:uiPriority="60"/>
-    <w:lsdException w:name="Light List Accent 2" w:uiPriority="61"/>
-    <w:lsdException w:name="Light Grid Accent 2" w:uiPriority="62"/>
-    <w:lsdException w:name="Medium Shading 1 Accent 2" w:uiPriority="63"/>
-    <w:lsdException w:name="Medium Shading 2 Accent 2" w:uiPriority="64"/>
-    <w:lsdException w:name="Medium List 1 Accent 2" w:uiPriority="65"/>
-    <w:lsdException w:name="Medium List 2 Accent 2" w:uiPriority="66"/>
-    <w:lsdException w:name="Medium Grid 1 Accent 2" w:uiPriority="67"/>
-    <w:lsdException w:name="Medium Grid 2 Accent 2" w:uiPriority="68"/>
-    <w:lsdException w:name="Medium Grid 3 Accent 2" w:uiPriority="69"/>
-    <w:lsdException w:name="Dark List Accent 2" w:uiPriority="70"/>
-    <w:lsdException w:name="Colorful Shading Accent 2" w:uiPriority="71"/>
-    <w:lsdException w:name="Colorful List Accent 2" w:uiPriority="72"/>
-    <w:lsdException w:name="Colorful Grid Accent 2" w:uiPriority="73"/>
-    <w:lsdException w:name="Light Shading Accent 3" w:uiPriority="60"/>
-    <w:lsdException w:name="Light List Accent 3" w:uiPriority="61"/>
-    <w:lsdException w:name="Light Grid Accent 3" w:uiPriority="62"/>
-    <w:lsdException w:name="Medium Shading 1 Accent 3" w:uiPriority="63"/>
-    <w:lsdException w:name="Medium Shading 2 Accent 3" w:uiPriority="64"/>
-    <w:lsdException w:name="Medium List 1 Accent 3" w:uiPriority="65"/>
-    <w:lsdException w:name="Medium List 2 Accent 3" w:uiPriority="66"/>
-    <w:lsdException w:name="Medium Grid 1 Accent 3" w:uiPriority="67"/>
-    <w:lsdException w:name="Medium Grid 2 Accent 3" w:uiPriority="68"/>
-    <w:lsdException w:name="Medium Grid 3 Accent 3" w:uiPriority="69"/>
-    <w:lsdException w:name="Dark List Accent 3" w:uiPriority="70"/>
-    <w:lsdException w:name="Colorful Shading Accent 3" w:uiPriority="71"/>
-    <w:lsdException w:name="Colorful List Accent 3" w:uiPriority="72"/>
-    <w:lsdException w:name="Colorful Grid Accent 3" w:uiPriority="73"/>
-    <w:lsdException w:name="Light Shading Accent 4" w:uiPriority="60"/>
-    <w:lsdException w:name="Light List Accent 4" w:uiPriority="61"/>
-    <w:lsdException w:name="Light Grid Accent 4" w:uiPriority="62"/>
-    <w:lsdException w:name="Medium Shading 1 Accent 4" w:uiPriority="63"/>
-    <w:lsdException w:name="Medium Shading 2 Accent 4" w:uiPriority="64"/>
-    <w:lsdException w:name="Medium List 1 Accent 4" w:uiPriority="65"/>
-    <w:lsdException w:name="Medium List 2 Accent 4" w:uiPriority="66"/>
-    <w:lsdException w:name="Medium Grid 1 Accent 4" w:uiPriority="67"/>
-    <w:lsdException w:name="Medium Grid 2 Accent 4" w:uiPriority="68"/>
-    <w:lsdException w:name="Medium Grid 3 Accent 4" w:uiPriority="69"/>
-    <w:lsdException w:name="Dark List Accent 4" w:uiPriority="70"/>
-    <w:lsdException w:name="Colorful Shading Accent 4" w:uiPriority="71"/>
-    <w:lsdException w:name="Colorful List Accent 4" w:uiPriority="72"/>
-    <w:lsdException w:name="Colorful Grid Accent 4" w:uiPriority="73"/>
-    <w:lsdException w:name="Light Shading Accent 5" w:uiPriority="60"/>
-    <w:lsdException w:name="Light List Accent 5" w:uiPriority="61"/>
-    <w:lsdException w:name="Light Grid Accent 5" w:uiPriority="62"/>
-    <w:lsdException w:name="Medium Shading 1 Accent 5" w:uiPriority="63"/>
-    <w:lsdException w:name="Medium Shading 2 Accent 5" w:uiPriority="64"/>
-    <w:lsdException w:name="Medium List 1 Accent 5" w:uiPriority="65"/>
-    <w:lsdException w:name="Medium List 2 Accent 5" w:uiPriority="66"/>
-    <w:lsdException w:name="Medium Grid 1 Accent 5" w:uiPriority="67"/>
-    <w:lsdException w:name="Medium Grid 2 Accent 5" w:uiPriority="68"/>
-    <w:lsdException w:name="Medium Grid 3 Accent 5" w:uiPriority="69"/>
-    <w:lsdException w:name="Dark List Accent 5" w:uiPriority="70"/>
-    <w:lsdException w:name="Colorful Shading Accent 5" w:uiPriority="71"/>
-    <w:lsdException w:name="Colorful List Accent 5" w:uiPriority="72"/>
-    <w:lsdException w:name="Colorful Grid Accent 5" w:uiPriority="73"/>
-    <w:lsdException w:name="Light Shading Accent 6" w:uiPriority="60"/>
-    <w:lsdException w:name="Light List Accent 6" w:uiPriority="61"/>
-    <w:lsdException w:name="Light Grid Accent 6" w:uiPriority="62"/>
-    <w:lsdException w:name="Medium Shading 1 Accent 6" w:uiPriority="63"/>
-    <w:lsdException w:name="Medium Shading 2 Accent 6" w:uiPriority="64"/>
-    <w:lsdException w:name="Medium List 1 Accent 6" w:uiPriority="65"/>
-    <w:lsdException w:name="Medium List 2 Accent 6" w:uiPriority="66"/>
-    <w:lsdException w:name="Medium Grid 1 Accent 6" w:uiPriority="67"/>
-    <w:lsdException w:name="Medium Grid 2 Accent 6" w:uiPriority="68"/>
-    <w:lsdException w:name="Medium Grid 3 Accent 6" w:uiPriority="69"/>
-    <w:lsdException w:name="Dark List Accent 6" w:uiPriority="70"/>
-    <w:lsdException w:name="Colorful Shading Accent 6" w:uiPriority="71"/>
-    <w:lsdException w:name="Colorful List Accent 6" w:uiPriority="72"/>
-    <w:lsdException w:name="Colorful Grid Accent 6" w:uiPriority="73"/>
-    <w:lsdException w:name="Subtle Emphasis" w:uiPriority="19" w:qFormat="1"/>
-    <w:lsdException w:name="Intense Emphasis" w:uiPriority="21" w:qFormat="1"/>
-    <w:lsdException w:name="Subtle Reference" w:uiPriority="31" w:qFormat="1"/>
-    <w:lsdException w:name="Intense Reference" w:uiPriority="32" w:qFormat="1"/>
-    <w:lsdException w:name="Book Title" w:uiPriority="33" w:qFormat="1"/>
-    <w:lsdException w:name="Bibliography" w:semiHidden="1" w:uiPriority="37" w:unhideWhenUsed="1"/>
-    <w:lsdException w:name="TOC Heading" w:semiHidden="1" w:uiPriority="39" w:unhideWhenUsed="1" w:qFormat="1"/>
-    <w:lsdException w:name="Plain Table 1" w:uiPriority="41"/>
-    <w:lsdException w:name="Plain Table 2" w:uiPriority="42"/>
-    <w:lsdException w:name="Plain Table 3" w:uiPriority="43"/>
-    <w:lsdException w:name="Plain Table 4" w:uiPriority="44"/>
-    <w:lsdException w:name="Plain Table 5" w:uiPriority="45"/>
-    <w:lsdException w:name="Grid Table Light" w:uiPriority="40"/>
-    <w:lsdException w:name="Grid Table 1 Light" w:uiPriority="46"/>
-    <w:lsdException w:name="Grid Table 2" w:uiPriority="47"/>
-    <w:lsdException w:name="Grid Table 3" w:uiPriority="48"/>
-    <w:lsdException w:name="Grid Table 4" w:uiPriority="49"/>
-    <w:lsdException w:name="Grid Table 5 Dark" w:uiPriority="50"/>
-    <w:lsdException w:name="Grid Table 6 Colorful" w:uiPriority="51"/>
-    <w:lsdException w:name="Grid Table 7 Colorful" w:uiPriority="52"/>
-    <w:lsdException w:name="Grid Table 1 Light Accent 1" w:uiPriority="46"/>
-    <w:lsdException w:name="Grid Table 2 Accent 1" w:uiPriority="47"/>
-    <w:lsdException w:name="Grid Table 3 Accent 1" w:uiPriority="48"/>
-    <w:lsdException w:name="Grid Table 4 Accent 1" w:uiPriority="49"/>
-    <w:lsdException w:name="Grid Table 5 Dark Accent 1" w:uiPriority="50"/>
-    <w:lsdException w:name="Grid Table 6 Colorful Accent 1" w:uiPriority="51"/>
-    <w:lsdException w:name="Grid Table 7 Colorful Accent 1" w:uiPriority="52"/>
-    <w:lsdException w:name="Grid Table 1 Light Accent 2" w:uiPriority="46"/>
-    <w:lsdException w:name="Grid Table 2 Accent 2" w:uiPriority="47"/>
-    <w:lsdException w:name="Grid Table 3 Accent 2" w:uiPriority="48"/>
-    <w:lsdException w:name="Grid Table 4 Accent 2" w:uiPriority="49"/>
-    <w:lsdException w:name="Grid Table 5 Dark Accent 2" w:uiPriority="50"/>
-    <w:lsdException w:name="Grid Table 6 Colorful Accent 2" w:uiPriority="51"/>
-    <w:lsdException w:name="Grid Table 7 Colorful Accent 2" w:uiPriority="52"/>
-    <w:lsdException w:name="Grid Table 1 Light Accent 3" w:uiPriority="46"/>
-    <w:lsdException w:name="Grid Table 2 Accent 3" w:uiPriority="47"/>
-    <w:lsdException w:name="Grid Table 3 Accent 3" w:uiPriority="48"/>
-    <w:lsdException w:name="Grid Table 4 Accent 3" w:uiPriority="49"/>
-    <w:lsdException w:name="Grid Table 5 Dark Accent 3" w:uiPriority="50"/>
-    <w:lsdException w:name="Grid Table 6 Colorful Accent 3" w:uiPriority="51"/>
-    <w:lsdException w:name="Grid Table 7 Colorful Accent 3" w:uiPriority="52"/>
-    <w:lsdException w:name="Grid Table 1 Light Accent 4" w:uiPriority="46"/>
-    <w:lsdException w:name="Grid Table 2 Accent 4" w:uiPriority="47"/>
-    <w:lsdException w:name="Grid Table 3 Accent 4" w:uiPriority="48"/>
-    <w:lsdException w:name="Grid Table 4 Accent 4" w:uiPriority="49"/>
-    <w:lsdException w:name="Grid Table 5 Dark Accent 4" w:uiPriority="50"/>
-    <w:lsdException w:name="Grid Table 6 Colorful Accent 4" w:uiPriority="51"/>
-    <w:lsdException w:name="Grid Table 7 Colorful Accent 4" w:uiPriority="52"/>
-    <w:lsdException w:name="Grid Table 1 Light Accent 5" w:uiPriority="46"/>
-    <w:lsdException w:name="Grid Table 2 Accent 5" w:uiPriority="47"/>
-    <w:lsdException w:name="Grid Table 3 Accent 5" w:uiPriority="48"/>
-    <w:lsdException w:name="Grid Table 4 Accent 5" w:uiPriority="49"/>
-    <w:lsdException w:name="Grid Table 5 Dark Accent 5" w:uiPriority="50"/>
-    <w:lsdException w:name="Grid Table 6 Colorful Accent 5" w:uiPriority="51"/>
-    <w:lsdException w:name="Grid Table 7 Colorful Accent 5" w:uiPriority="52"/>
-    <w:lsdException w:name="Grid Table 1 Light Accent 6" w:uiPriority="46"/>
-    <w:lsdException w:name="Grid Table 2 Accent 6" w:uiPriority="47"/>
-    <w:lsdException w:name="Grid Table 3 Accent 6" w:uiPriority="48"/>
-    <w:lsdException w:name="Grid Table 4 Accent 6" w:uiPriority="49"/>
-    <w:lsdException w:name="Grid Table 5 Dark Accent 6" w:uiPriority="50"/>
-    <w:lsdException w:name="Grid Table 6 Colorful Accent 6" w:uiPriority="51"/>
-    <w:lsdException w:name="Grid Table 7 Colorful Accent 6" w:uiPriority="52"/>
-    <w:lsdException w:name="List Table 1 Light" w:uiPriority="46"/>
-    <w:lsdException w:name="List Table 2" w:uiPriority="47"/>
-    <w:lsdException w:name="List Table 3" w:uiPriority="48"/>
-    <w:lsdException w:name="List Table 4" w:uiPriority="49"/>
-    <w:lsdException w:name="List Table 5 Dark" w:uiPriority="50"/>
-    <w:lsdException w:name="List Table 6 Colorful" w:uiPriority="51"/>
-    <w:lsdException w:name="List Table 7 Colorful" w:uiPriority="52"/>
-    <w:lsdException w:name="List Table 1 Light Accent 1" w:uiPriority="46"/>
-    <w:lsdException w:name="List Table 2 Accent 1" w:uiPriority="47"/>
-    <w:lsdException w:name="List Table 3 Accent 1" w:uiPriority="48"/>
-    <w:lsdException w:name="List Table 4 Accent 1" w:uiPriority="49"/>
-    <w:lsdException w:name="List Table 5 Dark Accent 1" w:uiPriority="50"/>
-    <w:lsdException w:name="List Table 6 Colorful Accent 1" w:uiPriority="51"/>
-    <w:lsdException w:name="List Table 7 Colorful Accent 1" w:uiPriority="52"/>
-    <w:lsdException w:name="List Table 1 Light Accent 2" w:uiPriority="46"/>
-    <w:lsdException w:name="List Table 2 Accent 2" w:uiPriority="47"/>
-    <w:lsdException w:name="List Table 3 Accent 2" w:uiPriority="48"/>
-    <w:lsdException w:name="List Table 4 Accent 2" w:uiPriority="49"/>
-    <w:lsdException w:name="List Table 5 Dark Accent 2" w:uiPriority="50"/>
-    <w:lsdException w:name="List Table 6 Colorful Accent 2" w:uiPriority="51"/>
-    <w:lsdException w:name="List Table 7 Colorful Accent 2" w:uiPriority="52"/>
-    <w:lsdException w:name="List Table 1 Light Accent 3" w:uiPriority="46"/>
-    <w:lsdException w:name="List Table 2 Accent 3" w:uiPriority="47"/>
-    <w:lsdException w:name="List Table 3 Accent 3" w:uiPriority="48"/>
-    <w:lsdException w:name="List Table 4 Accent 3" w:uiPriority="49"/>
-    <w:lsdException w:name="List Table 5 Dark Accent 3" w:uiPriority="50"/>
-    <w:lsdException w:name="List Table 6 Colorful Accent 3" w:uiPriority="51"/>
-    <w:lsdException w:name="List Table 7 Colorful Accent 3" w:uiPriority="52"/>
-    <w:lsdException w:name="List Table 1 Light Accent 4" w:uiPriority="46"/>
-    <w:lsdException w:name="List Table 2 Accent 4" w:uiPriority="47"/>
-    <w:lsdException w:name="List Table 3 Accent 4" w:uiPriority="48"/>
-    <w:lsdException w:name="List Table 4 Accent 4" w:uiPriority="49"/>
-    <w:lsdException w:name="List Table 5 Dark Accent 4" w:uiPriority="50"/>
-    <w:lsdException w:name="List Table 6 Colorful Accent 4" w:uiPriority="51"/>
-    <w:lsdException w:name="List Table 7 Colorful Accent 4" w:uiPriority="52"/>
-    <w:lsdException w:name="List Table 1 Light Accent 5" w:uiPriority="46"/>
-    <w:lsdException w:name="List Table 2 Accent 5" w:uiPriority="47"/>
-    <w:lsdException w:name="List Table 3 Accent 5" w:uiPriority="48"/>
-    <w:lsdException w:name="List Table 4 Accent 5" w:uiPriority="49"/>
-    <w:lsdException w:name="List Table 5 Dark Accent 5" w:uiPriority="50"/>
-    <w:lsdException w:name="List Table 6 Colorful Accent 5" w:uiPriority="51"/>
-    <w:lsdException w:name="List Table 7 Colorful Accent 5" w:uiPriority="52"/>
-    <w:lsdException w:name="List Table 1 Light Accent 6" w:uiPriority="46"/>
-    <w:lsdException w:name="List Table 2 Accent 6" w:uiPriority="47"/>
-    <w:lsdException w:name="List Table 3 Accent 6" w:uiPriority="48"/>
-    <w:lsdException w:name="List Table 4 Accent 6" w:uiPriority="49"/>
-    <w:lsdException w:name="List Table 5 Dark Accent 6" w:uiPriority="50"/>
-    <w:lsdException w:name="List Table 6 Colorful Accent 6" w:uiPriority="51"/>
-    <w:lsdException w:name="List Table 7 Colorful Accent 6" w:uiPriority="52"/>
-    <w:lsdException w:name="Mention" w:semiHidden="1" w:unhideWhenUsed="1"/>
-    <w:lsdException w:name="Smart Hyperlink" w:semiHidden="1" w:unhideWhenUsed="1"/>
-  </w:latentStyles>
-  <w:style w:type="paragraph" w:default="1" w:styleId="Normal">
-    <w:name w:val="Normal"/>
-    <w:qFormat/>
-  </w:style>
-  <w:style w:type="character" w:default="1" w:styleId="DefaultParagraphFont">
-    <w:name w:val="Default Paragraph Font"/>
-    <w:uiPriority w:val="1"/>
-    <w:semiHidden/>
-    <w:unhideWhenUsed/>
-  </w:style>
-  <w:style w:type="table" w:default="1" w:styleId="TableNormal">
-    <w:name w:val="Normal Table"/>
-    <w:uiPriority w:val="99"/>
-    <w:semiHidden/>
-    <w:unhideWhenUsed/>
-    <w:tblPr>
-      <w:tblInd w:w="0" w:type="dxa"/>
-      <w:tblCellMar>
-        <w:top w:w="0" w:type="dxa"/>
-        <w:left w:w="108" w:type="dxa"/>
-        <w:bottom w:w="0" w:type="dxa"/>
-        <w:right w:w="108" w:type="dxa"/>
-      </w:tblCellMar>
-    </w:tblPr>
-  </w:style>
-  <w:style w:type="numbering" w:default="1" w:styleId="NoList">
-    <w:name w:val="No List"/>
-    <w:uiPriority w:val="99"/>
-    <w:semiHidden/>
-    <w:unhideWhenUsed/>
-  </w:style>
-  <w:style w:type="paragraph" w:customStyle="1" w:styleId="0FA2C81962662C44AC039F604116BEA4">
-    <w:name w:val="0FA2C81962662C44AC039F604116BEA4"/>
-    <w:rsid w:val="00581BF3"/>
-  </w:style>
-</w:styles>
-</file>
-
-<file path=word/glossary/webSettings.xml><?xml version="1.0" encoding="utf-8"?>
-<w:webSettings xmlns:mc="http://schemas.openxmlformats.org/markup-compatibility/2006" xmlns:r="http://schemas.openxmlformats.org/officeDocument/2006/relationships" xmlns:w="http://schemas.openxmlformats.org/wordprocessingml/2006/main" xmlns:w14="http://schemas.microsoft.com/office/word/2010/wordml" xmlns:w15="http://schemas.microsoft.com/office/word/2012/wordml" mc:Ignorable="w14 w15">
-  <w:allowPNG/>
-  <w:doNotSaveAsSingleFile/>
-  <w:pixelsPerInch w:val="96"/>
-</w:webSettings>
-</file>
-
 <file path=word/theme/theme1.xml><?xml version="1.0" encoding="utf-8"?>
 <a:theme xmlns:a="http://schemas.openxmlformats.org/drawingml/2006/main" name="Office Theme">
   <a:themeElements>
@@ -7400,7 +6877,7 @@
 </file>
 
 <file path=customXml/itemProps2.xml><?xml version="1.0" encoding="utf-8"?>
-<ds:datastoreItem xmlns:ds="http://schemas.openxmlformats.org/officeDocument/2006/customXml" ds:itemID="{7D0A0293-78F7-784D-AC89-692950D43990}">
+<ds:datastoreItem xmlns:ds="http://schemas.openxmlformats.org/officeDocument/2006/customXml" ds:itemID="{BD01DCC0-3426-604E-B215-F61A8C54AA4B}">
   <ds:schemaRefs>
     <ds:schemaRef ds:uri="http://schemas.openxmlformats.org/officeDocument/2006/bibliography"/>
   </ds:schemaRefs>

</xml_diff>